<commit_message>
Updated API for total Games
</commit_message>
<xml_diff>
--- a/Spazzle/API-Doc.docx
+++ b/Spazzle/API-Doc.docx
@@ -12,7 +12,6 @@
           <w:u w:val="single"/>
         </w:rPr>
       </w:pPr>
-      <w:proofErr w:type="spellStart"/>
       <w:r>
         <w:rPr>
           <w:b/>
@@ -21,18 +20,7 @@
           <w:szCs w:val="32"/>
           <w:u w:val="single"/>
         </w:rPr>
-        <w:t>Spazzle</w:t>
-      </w:r>
-      <w:proofErr w:type="spellEnd"/>
-      <w:r>
-        <w:rPr>
-          <w:b/>
-          <w:bCs/>
-          <w:sz w:val="32"/>
-          <w:szCs w:val="32"/>
-          <w:u w:val="single"/>
-        </w:rPr>
-        <w:t xml:space="preserve"> APIs</w:t>
+        <w:t>Spazzle APIs</w:t>
       </w:r>
     </w:p>
     <w:p/>
@@ -189,11 +177,9 @@
             <w:tcW w:w="3277" w:type="dxa"/>
           </w:tcPr>
           <w:p>
-            <w:proofErr w:type="gramStart"/>
             <w:r>
               <w:t>Non Functioning</w:t>
             </w:r>
-            <w:proofErr w:type="gramEnd"/>
           </w:p>
         </w:tc>
       </w:tr>
@@ -241,7 +227,6 @@
           <w:szCs w:val="28"/>
         </w:rPr>
       </w:pPr>
-      <w:proofErr w:type="spellStart"/>
       <w:r>
         <w:rPr>
           <w:b/>
@@ -249,17 +234,7 @@
           <w:sz w:val="28"/>
           <w:szCs w:val="28"/>
         </w:rPr>
-        <w:t>Total_games</w:t>
-      </w:r>
-      <w:proofErr w:type="spellEnd"/>
-      <w:r>
-        <w:rPr>
-          <w:b/>
-          <w:bCs/>
-          <w:sz w:val="28"/>
-          <w:szCs w:val="28"/>
-        </w:rPr>
-        <w:t xml:space="preserve"> | /game/total</w:t>
+        <w:t>Total_games | /game/total</w:t>
       </w:r>
     </w:p>
     <w:p>
@@ -376,11 +351,9 @@
             <w:tcW w:w="3224" w:type="dxa"/>
           </w:tcPr>
           <w:p>
-            <w:proofErr w:type="spellStart"/>
             <w:r>
               <w:t>Game_run</w:t>
             </w:r>
-            <w:proofErr w:type="spellEnd"/>
           </w:p>
         </w:tc>
         <w:tc>
@@ -389,7 +362,13 @@
           </w:tcPr>
           <w:p>
             <w:r>
-              <w:t>&lt;int&gt;</w:t>
+              <w:t>&lt;</w:t>
+            </w:r>
+            <w:r>
+              <w:t>string</w:t>
+            </w:r>
+            <w:r>
+              <w:t>&gt;</w:t>
             </w:r>
           </w:p>
         </w:tc>
@@ -416,11 +395,41 @@
             <w:tcW w:w="3224" w:type="dxa"/>
           </w:tcPr>
           <w:p>
-            <w:proofErr w:type="spellStart"/>
+            <w:r>
+              <w:t>Game_mode</w:t>
+            </w:r>
+          </w:p>
+        </w:tc>
+        <w:tc>
+          <w:tcPr>
+            <w:tcW w:w="2849" w:type="dxa"/>
+          </w:tcPr>
+          <w:p>
+            <w:r>
+              <w:t>&lt;string&gt;</w:t>
+            </w:r>
+          </w:p>
+        </w:tc>
+        <w:tc>
+          <w:tcPr>
+            <w:tcW w:w="3277" w:type="dxa"/>
+          </w:tcPr>
+          <w:p>
+            <w:r>
+              <w:t>What the game mode is (for leaderboard tracking?)</w:t>
+            </w:r>
+          </w:p>
+        </w:tc>
+      </w:tr>
+      <w:tr>
+        <w:tc>
+          <w:tcPr>
+            <w:tcW w:w="3224" w:type="dxa"/>
+          </w:tcPr>
+          <w:p>
             <w:r>
               <w:t>Total_game_Time</w:t>
             </w:r>
-            <w:proofErr w:type="spellEnd"/>
           </w:p>
         </w:tc>
         <w:tc>
@@ -571,11 +580,10 @@
             <w:tcW w:w="3224" w:type="dxa"/>
           </w:tcPr>
           <w:p>
-            <w:proofErr w:type="spellStart"/>
-            <w:r>
+            <w:r>
+              <w:lastRenderedPageBreak/>
               <w:t>Game_run</w:t>
             </w:r>
-            <w:proofErr w:type="spellEnd"/>
           </w:p>
         </w:tc>
         <w:tc>
@@ -630,7 +638,6 @@
           <w:szCs w:val="28"/>
         </w:rPr>
       </w:pPr>
-      <w:proofErr w:type="spellStart"/>
       <w:r>
         <w:rPr>
           <w:b/>
@@ -638,17 +645,7 @@
           <w:sz w:val="28"/>
           <w:szCs w:val="28"/>
         </w:rPr>
-        <w:t>Single_games</w:t>
-      </w:r>
-      <w:proofErr w:type="spellEnd"/>
-      <w:r>
-        <w:rPr>
-          <w:b/>
-          <w:bCs/>
-          <w:sz w:val="28"/>
-          <w:szCs w:val="28"/>
-        </w:rPr>
-        <w:t xml:space="preserve"> | /game/time</w:t>
+        <w:t>Single_games | /game/time</w:t>
       </w:r>
     </w:p>
     <w:p>
@@ -760,14 +757,9 @@
             <w:tcW w:w="3224" w:type="dxa"/>
           </w:tcPr>
           <w:p>
-            <w:proofErr w:type="spellStart"/>
-            <w:r>
-              <w:t>Game_</w:t>
-            </w:r>
-            <w:r>
-              <w:t>type</w:t>
-            </w:r>
-            <w:proofErr w:type="spellEnd"/>
+            <w:r>
+              <w:t>Game_type</w:t>
+            </w:r>
           </w:p>
         </w:tc>
         <w:tc>
@@ -786,16 +778,8 @@
           </w:tcPr>
           <w:p>
             <w:r>
-              <w:t>Which game</w:t>
-            </w:r>
-            <w:r>
-              <w:t xml:space="preserve">/test was </w:t>
-            </w:r>
-            <w:proofErr w:type="gramStart"/>
-            <w:r>
-              <w:t>played</w:t>
-            </w:r>
-            <w:proofErr w:type="gramEnd"/>
+              <w:t>Which game/test was played</w:t>
+            </w:r>
           </w:p>
           <w:p/>
           <w:p>
@@ -817,11 +801,9 @@
             <w:tcW w:w="3224" w:type="dxa"/>
           </w:tcPr>
           <w:p>
-            <w:proofErr w:type="spellStart"/>
             <w:r>
               <w:t>game_Time</w:t>
             </w:r>
-            <w:proofErr w:type="spellEnd"/>
           </w:p>
         </w:tc>
         <w:tc>

</xml_diff>